<commit_message>
supplement description about training
</commit_message>
<xml_diff>
--- a/实验文档.docx
+++ b/实验文档.docx
@@ -1092,7 +1092,14 @@
         <w:rPr>
           <w:rFonts w:ascii="楷体" w:eastAsia="楷体" w:hAnsi="楷体" w:hint="eastAsia"/>
         </w:rPr>
-        <w:t>rate已经调整到较优状态预设在函数中。</w:t>
+        <w:t>rate已经调整到</w:t>
+      </w:r>
+      <w:r>
+        <w:rPr>
+          <w:rFonts w:ascii="楷体" w:eastAsia="楷体" w:hAnsi="楷体" w:hint="eastAsia"/>
+        </w:rPr>
+        <w:lastRenderedPageBreak/>
+        <w:t>较优状态预设在函数中。</w:t>
       </w:r>
     </w:p>
     <w:p>
@@ -2058,7 +2065,14 @@
         <w:rPr>
           <w:rFonts w:ascii="楷体" w:eastAsia="楷体" w:hAnsi="楷体" w:hint="eastAsia"/>
         </w:rPr>
-        <w:t>函数比起tan-sigmoid函数适合更简单的隐藏层神经元结构，即log</w:t>
+        <w:t>函数比起tan-sigmoid</w:t>
+      </w:r>
+      <w:r>
+        <w:rPr>
+          <w:rFonts w:ascii="楷体" w:eastAsia="楷体" w:hAnsi="楷体" w:hint="eastAsia"/>
+        </w:rPr>
+        <w:lastRenderedPageBreak/>
+        <w:t>函数适合更简单的隐藏层神经元结构，即log</w:t>
       </w:r>
       <w:r>
         <w:rPr>
@@ -2082,14 +2096,7 @@
         <w:rPr>
           <w:rFonts w:ascii="楷体" w:eastAsia="楷体" w:hAnsi="楷体" w:hint="eastAsia"/>
         </w:rPr>
-        <w:t>rate容错、</w:t>
-      </w:r>
-      <w:r>
-        <w:rPr>
-          <w:rFonts w:ascii="楷体" w:eastAsia="楷体" w:hAnsi="楷体" w:hint="eastAsia"/>
-        </w:rPr>
-        <w:lastRenderedPageBreak/>
-        <w:t>隐藏层结构等方面都具有优势，能取得更小的预测误差。</w:t>
+        <w:t>rate容错、隐藏层结构等方面都具有优势，能取得更小的预测误差。</w:t>
       </w:r>
     </w:p>
     <w:p>
@@ -2367,7 +2374,7 @@
     <w:p>
       <w:pPr>
         <w:rPr>
-          <w:rFonts w:ascii="楷体" w:eastAsia="楷体" w:hAnsi="楷体" w:hint="eastAsia"/>
+          <w:rFonts w:ascii="楷体" w:eastAsia="楷体" w:hAnsi="楷体"/>
         </w:rPr>
       </w:pPr>
       <w:r>
@@ -2409,13 +2416,7 @@
         <w:rPr>
           <w:rFonts w:ascii="楷体" w:eastAsia="楷体" w:hAnsi="楷体" w:hint="eastAsia"/>
         </w:rPr>
-        <w:t>、</w:t>
-      </w:r>
-      <w:r>
-        <w:rPr>
-          <w:rFonts w:ascii="楷体" w:eastAsia="楷体" w:hAnsi="楷体" w:hint="eastAsia"/>
-        </w:rPr>
-        <w:t>[</w:t>
+        <w:t>、[</w:t>
       </w:r>
       <w:r>
         <w:rPr>
@@ -2470,13 +2471,7 @@
         <w:rPr>
           <w:rFonts w:ascii="楷体" w:eastAsia="楷体" w:hAnsi="楷体"/>
         </w:rPr>
-        <w:t>91</w:t>
-      </w:r>
-      <w:r>
-        <w:rPr>
-          <w:rFonts w:ascii="楷体" w:eastAsia="楷体" w:hAnsi="楷体"/>
-        </w:rPr>
-        <w:t>, 74</w:t>
+        <w:t>91, 74</w:t>
       </w:r>
       <w:r>
         <w:rPr>
@@ -2506,13 +2501,7 @@
         <w:rPr>
           <w:rFonts w:ascii="楷体" w:eastAsia="楷体" w:hAnsi="楷体" w:hint="eastAsia"/>
         </w:rPr>
-        <w:t>]</w:t>
-      </w:r>
-      <w:r>
-        <w:rPr>
-          <w:rFonts w:ascii="楷体" w:eastAsia="楷体" w:hAnsi="楷体" w:hint="eastAsia"/>
-        </w:rPr>
-        <w:t>），且learning</w:t>
+        <w:t>]），且learning</w:t>
       </w:r>
       <w:r>
         <w:rPr>
@@ -2526,8 +2515,6 @@
         </w:rPr>
         <w:t>rate为1.05时，</w:t>
       </w:r>
-      <w:bookmarkStart w:id="10" w:name="_GoBack"/>
-      <w:bookmarkEnd w:id="10"/>
       <w:r>
         <w:rPr>
           <w:rFonts w:ascii="楷体" w:eastAsia="楷体" w:hAnsi="楷体" w:hint="eastAsia"/>
@@ -2638,7 +2625,7 @@
     <w:p>
       <w:pPr>
         <w:rPr>
-          <w:rFonts w:ascii="楷体" w:eastAsia="楷体" w:hAnsi="楷体" w:hint="eastAsia"/>
+          <w:rFonts w:ascii="楷体" w:eastAsia="楷体" w:hAnsi="楷体"/>
         </w:rPr>
       </w:pPr>
     </w:p>
@@ -2652,7 +2639,7 @@
           <w:szCs w:val="24"/>
         </w:rPr>
       </w:pPr>
-      <w:bookmarkStart w:id="11" w:name="_Toc495331247"/>
+      <w:bookmarkStart w:id="10" w:name="_Toc495331247"/>
       <w:r>
         <w:rPr>
           <w:rFonts w:ascii="楷体" w:eastAsia="楷体" w:hAnsi="楷体" w:hint="eastAsia"/>
@@ -2662,75 +2649,97 @@
         </w:rPr>
         <w:t>对反向传播算法的个人理解</w:t>
       </w:r>
+      <w:bookmarkEnd w:id="10"/>
+    </w:p>
+    <w:p>
+      <w:pPr>
+        <w:rPr>
+          <w:rFonts w:ascii="楷体" w:eastAsia="楷体" w:hAnsi="楷体"/>
+        </w:rPr>
+      </w:pPr>
+      <w:r>
+        <w:rPr>
+          <w:rFonts w:ascii="楷体" w:eastAsia="楷体" w:hAnsi="楷体" w:hint="eastAsia"/>
+        </w:rPr>
+        <w:t>具体的调整规则就是推公式啦，自己感觉BP算法的模型训练就像一个从后向前调整的思想。对于每一个训练数据，</w:t>
+      </w:r>
+      <w:r>
+        <w:rPr>
+          <w:rFonts w:ascii="楷体" w:eastAsia="楷体" w:hAnsi="楷体" w:hint="eastAsia"/>
+        </w:rPr>
+        <w:t>将模型的预测输出与期望的输出进行比较，然后将误差从后向前传播，并且利用梯度下降算法，对神经元的权重、网络结构的偏置进行调整。</w:t>
+      </w:r>
+    </w:p>
+    <w:p>
+      <w:pPr>
+        <w:rPr>
+          <w:rFonts w:ascii="楷体" w:eastAsia="楷体" w:hAnsi="楷体"/>
+        </w:rPr>
+      </w:pPr>
+      <w:r>
+        <w:rPr>
+          <w:rFonts w:ascii="楷体" w:eastAsia="楷体" w:hAnsi="楷体" w:hint="eastAsia"/>
+        </w:rPr>
+        <w:t>个人感觉比较麻烦的是</w:t>
+      </w:r>
+      <w:r>
+        <w:rPr>
+          <w:rFonts w:ascii="楷体" w:eastAsia="楷体" w:hAnsi="楷体" w:hint="eastAsia"/>
+        </w:rPr>
+        <w:t>参数调整，唉，目前的做法是多层循环，慢慢熬时间炼丹。</w:t>
+      </w:r>
+      <w:r>
+        <w:rPr>
+          <w:rFonts w:ascii="楷体" w:eastAsia="楷体" w:hAnsi="楷体" w:hint="eastAsia"/>
+        </w:rPr>
+        <w:t>相对来说两三层的神经网络结构比较适合图片识别部分，而对sin的模拟比较适合用一层神经元，并且两种情况下都比较适合用log-sigmoid激活函数</w:t>
+      </w:r>
+      <w:r>
+        <w:rPr>
+          <w:rFonts w:ascii="楷体" w:eastAsia="楷体" w:hAnsi="楷体" w:hint="eastAsia"/>
+        </w:rPr>
+        <w:t>，log-sigmoid激活函数的好处已经在part</w:t>
+      </w:r>
+      <w:r>
+        <w:rPr>
+          <w:rFonts w:ascii="楷体" w:eastAsia="楷体" w:hAnsi="楷体"/>
+        </w:rPr>
+        <w:t>1</w:t>
+      </w:r>
+      <w:r>
+        <w:rPr>
+          <w:rFonts w:ascii="楷体" w:eastAsia="楷体" w:hAnsi="楷体" w:hint="eastAsia"/>
+        </w:rPr>
+        <w:t>部分描述了</w:t>
+      </w:r>
+      <w:r>
+        <w:rPr>
+          <w:rFonts w:ascii="楷体" w:eastAsia="楷体" w:hAnsi="楷体" w:hint="eastAsia"/>
+        </w:rPr>
+        <w:t>。</w:t>
+      </w:r>
+    </w:p>
+    <w:p>
+      <w:pPr>
+        <w:rPr>
+          <w:rFonts w:ascii="楷体" w:eastAsia="楷体" w:hAnsi="楷体" w:hint="eastAsia"/>
+        </w:rPr>
+      </w:pPr>
+      <w:r>
+        <w:rPr>
+          <w:rFonts w:ascii="楷体" w:eastAsia="楷体" w:hAnsi="楷体" w:hint="eastAsia"/>
+        </w:rPr>
+        <w:t>另外，在对模型的训练过程中，我选用了80%的数据作为训练集，20%数据用来验证模型的预测准确性，并且每次的训练集和测试集都是随机划分（也根据手写体的不同种类平均随机划分），并且验证集绝对不用于调整模型参数，只用来评估模型的准确率。然后进行数十次</w:t>
+      </w:r>
+      <w:r>
+        <w:rPr>
+          <w:rFonts w:ascii="楷体" w:eastAsia="楷体" w:hAnsi="楷体" w:hint="eastAsia"/>
+        </w:rPr>
+        <w:lastRenderedPageBreak/>
+        <w:t>完整的测试+验证，得出了以上的较优参数。</w:t>
+      </w:r>
+      <w:bookmarkStart w:id="11" w:name="_GoBack"/>
       <w:bookmarkEnd w:id="11"/>
-    </w:p>
-    <w:p>
-      <w:pPr>
-        <w:rPr>
-          <w:rFonts w:ascii="楷体" w:eastAsia="楷体" w:hAnsi="楷体"/>
-        </w:rPr>
-      </w:pPr>
-      <w:r>
-        <w:rPr>
-          <w:rFonts w:ascii="楷体" w:eastAsia="楷体" w:hAnsi="楷体" w:hint="eastAsia"/>
-        </w:rPr>
-        <w:t>具体的调整规则就是推公式啦，自己感觉BP算法的模型训练就像一个从后向前调整的思想。对于每一个训练数据，</w:t>
-      </w:r>
-      <w:r>
-        <w:rPr>
-          <w:rFonts w:ascii="楷体" w:eastAsia="楷体" w:hAnsi="楷体" w:hint="eastAsia"/>
-        </w:rPr>
-        <w:t>将模型的预测输出与期望的输出进行比较，然后将误差从后向前传播，并且利用梯度下降算法，对神经元的权重、网络结构的偏置进行调整。</w:t>
-      </w:r>
-    </w:p>
-    <w:p>
-      <w:pPr>
-        <w:rPr>
-          <w:rFonts w:ascii="楷体" w:eastAsia="楷体" w:hAnsi="楷体"/>
-        </w:rPr>
-      </w:pPr>
-      <w:r>
-        <w:rPr>
-          <w:rFonts w:ascii="楷体" w:eastAsia="楷体" w:hAnsi="楷体" w:hint="eastAsia"/>
-        </w:rPr>
-        <w:t>个人感觉比较麻烦的是</w:t>
-      </w:r>
-      <w:r>
-        <w:rPr>
-          <w:rFonts w:ascii="楷体" w:eastAsia="楷体" w:hAnsi="楷体" w:hint="eastAsia"/>
-        </w:rPr>
-        <w:t>参数调整，唉，目前的做法是多层循环，慢慢熬时间炼丹。</w:t>
-      </w:r>
-      <w:r>
-        <w:rPr>
-          <w:rFonts w:ascii="楷体" w:eastAsia="楷体" w:hAnsi="楷体" w:hint="eastAsia"/>
-        </w:rPr>
-        <w:t>相对来说两三层的神经网络结构比较适合图片识别部分，而对sin的模拟比较适合用一层神经元，并且两种情况下都比较适合用log-sigmoid激活函数</w:t>
-      </w:r>
-      <w:r>
-        <w:rPr>
-          <w:rFonts w:ascii="楷体" w:eastAsia="楷体" w:hAnsi="楷体" w:hint="eastAsia"/>
-        </w:rPr>
-        <w:t>，log-sigmoid激活函数的好处已经在part</w:t>
-      </w:r>
-      <w:r>
-        <w:rPr>
-          <w:rFonts w:ascii="楷体" w:eastAsia="楷体" w:hAnsi="楷体"/>
-        </w:rPr>
-        <w:t>1</w:t>
-      </w:r>
-      <w:r>
-        <w:rPr>
-          <w:rFonts w:ascii="楷体" w:eastAsia="楷体" w:hAnsi="楷体" w:hint="eastAsia"/>
-        </w:rPr>
-        <w:t>部分描述了</w:t>
-      </w:r>
-      <w:r>
-        <w:rPr>
-          <w:rFonts w:ascii="楷体" w:eastAsia="楷体" w:hAnsi="楷体" w:hint="eastAsia"/>
-        </w:rPr>
-        <w:t>。</w:t>
-      </w:r>
     </w:p>
     <w:p>
       <w:pPr>
@@ -2781,6 +2790,7 @@
     </w:p>
     <w:sectPr>
       <w:headerReference w:type="default" r:id="rId8"/>
+      <w:footerReference w:type="default" r:id="rId9"/>
       <w:pgSz w:w="11906" w:h="16838"/>
       <w:pgMar w:top="1440" w:right="1800" w:bottom="1440" w:left="1800" w:header="851" w:footer="992" w:gutter="0"/>
       <w:cols w:space="425"/>
@@ -2807,6 +2817,52 @@
     </w:p>
   </w:endnote>
 </w:endnotes>
+</file>
+
+<file path=word/footer1.xml><?xml version="1.0" encoding="utf-8"?>
+<w:ftr xmlns:wpc="http://schemas.microsoft.com/office/word/2010/wordprocessingCanvas" xmlns:cx="http://schemas.microsoft.com/office/drawing/2014/chartex" xmlns:mc="http://schemas.openxmlformats.org/markup-compatibility/2006" xmlns:o="urn:schemas-microsoft-com:office:office" xmlns:r="http://schemas.openxmlformats.org/officeDocument/2006/relationships" xmlns:m="http://schemas.openxmlformats.org/officeDocument/2006/math" xmlns:v="urn:schemas-microsoft-com:vml" xmlns:wp14="http://schemas.microsoft.com/office/word/2010/wordprocessingDrawing" xmlns:wp="http://schemas.openxmlformats.org/drawingml/2006/wordprocessingDrawing" xmlns:w10="urn:schemas-microsoft-com:office:word" xmlns:w="http://schemas.openxmlformats.org/wordprocessingml/2006/main" xmlns:w14="http://schemas.microsoft.com/office/word/2010/wordml" xmlns:w15="http://schemas.microsoft.com/office/word/2012/wordml" xmlns:w16se="http://schemas.microsoft.com/office/word/2015/wordml/symex" xmlns:wpg="http://schemas.microsoft.com/office/word/2010/wordprocessingGroup" xmlns:wpi="http://schemas.microsoft.com/office/word/2010/wordprocessingInk" xmlns:wne="http://schemas.microsoft.com/office/word/2006/wordml" xmlns:wps="http://schemas.microsoft.com/office/word/2010/wordprocessingShape" mc:Ignorable="w14 w15 w16se wp14">
+  <w:sdt>
+    <w:sdtPr>
+      <w:id w:val="-1871827401"/>
+      <w:docPartObj>
+        <w:docPartGallery w:val="Page Numbers (Bottom of Page)"/>
+        <w:docPartUnique/>
+      </w:docPartObj>
+    </w:sdtPr>
+    <w:sdtContent>
+      <w:p>
+        <w:pPr>
+          <w:pStyle w:val="a6"/>
+          <w:jc w:val="center"/>
+        </w:pPr>
+        <w:r>
+          <w:fldChar w:fldCharType="begin"/>
+        </w:r>
+        <w:r>
+          <w:instrText>PAGE   \* MERGEFORMAT</w:instrText>
+        </w:r>
+        <w:r>
+          <w:fldChar w:fldCharType="separate"/>
+        </w:r>
+        <w:r>
+          <w:rPr>
+            <w:noProof/>
+            <w:lang w:val="zh-CN"/>
+          </w:rPr>
+          <w:t>4</w:t>
+        </w:r>
+        <w:r>
+          <w:fldChar w:fldCharType="end"/>
+        </w:r>
+      </w:p>
+    </w:sdtContent>
+  </w:sdt>
+  <w:p>
+    <w:pPr>
+      <w:pStyle w:val="a6"/>
+    </w:pPr>
+  </w:p>
+</w:ftr>
 </file>
 
 <file path=word/footnotes.xml><?xml version="1.0" encoding="utf-8"?>
@@ -3706,7 +3762,7 @@
 </file>
 
 <file path=customXml/itemProps1.xml><?xml version="1.0" encoding="utf-8"?>
-<ds:datastoreItem xmlns:ds="http://schemas.openxmlformats.org/officeDocument/2006/customXml" ds:itemID="{3443B3DE-7F1D-4D0F-A93C-17A5B3AD12D3}">
+<ds:datastoreItem xmlns:ds="http://schemas.openxmlformats.org/officeDocument/2006/customXml" ds:itemID="{6EA2A55E-8039-4D8C-BE74-E89389B1B100}">
   <ds:schemaRefs>
     <ds:schemaRef ds:uri="http://schemas.openxmlformats.org/officeDocument/2006/bibliography"/>
   </ds:schemaRefs>

</xml_diff>